<commit_message>
Update Article B Content
</commit_message>
<xml_diff>
--- a/FYP2/Article/ARTICLE B Content.docx
+++ b/FYP2/Article/ARTICLE B Content.docx
@@ -146,77 +146,7 @@
           <w:szCs w:val="22"/>
           <w:shd w:val="clear" w:color="auto" w:fill="FFFFFF"/>
         </w:rPr>
-        <w:t xml:space="preserve">Hollywood actor </w:t>
-      </w:r>
-      <w:r>
-        <w:rPr>
-          <w:rFonts w:asciiTheme="minorHAnsi" w:hAnsiTheme="minorHAnsi" w:cstheme="minorHAnsi"/>
-          <w:color w:val="FF0000"/>
-          <w:sz w:val="22"/>
-          <w:szCs w:val="22"/>
-          <w:shd w:val="clear" w:color="auto" w:fill="FFFFFF"/>
-        </w:rPr>
-        <w:t xml:space="preserve">Emilia Clarke, as well as many other celebrities, </w:t>
-      </w:r>
-      <w:r>
-        <w:rPr>
-          <w:rFonts w:asciiTheme="minorHAnsi" w:hAnsiTheme="minorHAnsi" w:cstheme="minorHAnsi"/>
-          <w:color w:val="FF0000"/>
-          <w:sz w:val="22"/>
-          <w:szCs w:val="22"/>
-          <w:shd w:val="clear" w:color="auto" w:fill="FFFFFF"/>
-        </w:rPr>
-        <w:t>have now</w:t>
-      </w:r>
-      <w:r>
-        <w:rPr>
-          <w:rFonts w:asciiTheme="minorHAnsi" w:hAnsiTheme="minorHAnsi" w:cstheme="minorHAnsi"/>
-          <w:color w:val="FF0000"/>
-          <w:sz w:val="22"/>
-          <w:szCs w:val="22"/>
-          <w:shd w:val="clear" w:color="auto" w:fill="FFFFFF"/>
-        </w:rPr>
-        <w:t xml:space="preserve"> ganged up and</w:t>
-      </w:r>
-      <w:r>
-        <w:rPr>
-          <w:rFonts w:asciiTheme="minorHAnsi" w:hAnsiTheme="minorHAnsi" w:cstheme="minorHAnsi"/>
-          <w:color w:val="FF0000"/>
-          <w:sz w:val="22"/>
-          <w:szCs w:val="22"/>
-          <w:shd w:val="clear" w:color="auto" w:fill="FFFFFF"/>
-        </w:rPr>
-        <w:t xml:space="preserve"> called fo</w:t>
-      </w:r>
-      <w:r>
-        <w:rPr>
-          <w:rFonts w:asciiTheme="minorHAnsi" w:hAnsiTheme="minorHAnsi" w:cstheme="minorHAnsi"/>
-          <w:color w:val="FF0000"/>
-          <w:sz w:val="22"/>
-          <w:szCs w:val="22"/>
-          <w:shd w:val="clear" w:color="auto" w:fill="FFFFFF"/>
-        </w:rPr>
-        <w:t>r a massive boycott of any Turkey products in the United States</w:t>
-      </w:r>
-      <w:r>
-        <w:rPr>
-          <w:rFonts w:asciiTheme="minorHAnsi" w:hAnsiTheme="minorHAnsi" w:cstheme="minorHAnsi"/>
-          <w:color w:val="FF0000"/>
-          <w:sz w:val="22"/>
-          <w:szCs w:val="22"/>
-          <w:shd w:val="clear" w:color="auto" w:fill="FFFFFF"/>
-        </w:rPr>
-        <w:t xml:space="preserve">. TV host </w:t>
-      </w:r>
-      <w:r>
-        <w:rPr>
-          <w:rFonts w:asciiTheme="minorHAnsi" w:hAnsiTheme="minorHAnsi" w:cstheme="minorHAnsi"/>
-          <w:color w:val="FF0000"/>
-          <w:sz w:val="22"/>
-          <w:szCs w:val="22"/>
-          <w:shd w:val="clear" w:color="auto" w:fill="FFFFFF"/>
-        </w:rPr>
-        <w:t xml:space="preserve">Steve Harvey also called for </w:t>
+        <w:t xml:space="preserve">Hollywood actor Emilia Clarke, as well as many other celebrities, have now ganged up and called for a massive boycott of any Turkey products in the United States. TV host Steve Harvey also called for </w:t>
       </w:r>
       <w:r>
         <w:rPr>
@@ -450,28 +380,23 @@
           <w:rFonts w:cstheme="minorHAnsi"/>
           <w:color w:val="FF0000"/>
         </w:rPr>
-        <w:t xml:space="preserve"> in the country. T</w:t>
-      </w:r>
-      <w:r>
-        <w:rPr>
-          <w:rFonts w:cstheme="minorHAnsi"/>
-          <w:color w:val="FF0000"/>
-        </w:rPr>
-        <w:t xml:space="preserve">he </w:t>
-      </w:r>
-      <w:r>
-        <w:rPr>
-          <w:rFonts w:cstheme="minorHAnsi"/>
-          <w:color w:val="FF0000"/>
-        </w:rPr>
-        <w:t>Action For Aids (AF</w:t>
-      </w:r>
-      <w:r>
-        <w:rPr>
-          <w:rFonts w:cstheme="minorHAnsi"/>
-          <w:color w:val="FF0000"/>
-        </w:rPr>
-        <w:t xml:space="preserve">A) group </w:t>
+        <w:t xml:space="preserve"> in the country. The Action </w:t>
+      </w:r>
+      <w:proofErr w:type="gramStart"/>
+      <w:r>
+        <w:rPr>
+          <w:rFonts w:cstheme="minorHAnsi"/>
+          <w:color w:val="FF0000"/>
+        </w:rPr>
+        <w:t>For</w:t>
+      </w:r>
+      <w:proofErr w:type="gramEnd"/>
+      <w:r>
+        <w:rPr>
+          <w:rFonts w:cstheme="minorHAnsi"/>
+          <w:color w:val="FF0000"/>
+        </w:rPr>
+        <w:t xml:space="preserve"> Aids (AFA) group </w:t>
       </w:r>
       <w:r>
         <w:rPr>
@@ -485,14 +410,7 @@
           <w:rFonts w:cstheme="minorHAnsi"/>
           <w:color w:val="FF0000"/>
         </w:rPr>
-        <w:t xml:space="preserve"> there has been a drastic</w:t>
-      </w:r>
-      <w:r>
-        <w:rPr>
-          <w:rFonts w:cstheme="minorHAnsi"/>
-          <w:color w:val="FF0000"/>
-        </w:rPr>
-        <w:t xml:space="preserve"> rise in </w:t>
+        <w:t xml:space="preserve"> there has been a drastic rise in </w:t>
       </w:r>
       <w:r>
         <w:rPr>
@@ -506,14 +424,7 @@
           <w:rFonts w:cstheme="minorHAnsi"/>
           <w:color w:val="FF0000"/>
         </w:rPr>
-        <w:t>revealed figures which</w:t>
-      </w:r>
-      <w:r>
-        <w:rPr>
-          <w:rFonts w:cstheme="minorHAnsi"/>
-          <w:color w:val="FF0000"/>
-        </w:rPr>
-        <w:t xml:space="preserve"> showed that the number of homosexual and bisexual </w:t>
+        <w:t xml:space="preserve">revealed figures which showed that the number of homosexual and bisexual </w:t>
       </w:r>
       <w:r>
         <w:rPr>
@@ -555,14 +466,7 @@
           <w:rFonts w:cstheme="minorHAnsi"/>
           <w:color w:val="FF0000"/>
         </w:rPr>
-        <w:t xml:space="preserve"> </w:t>
-      </w:r>
-      <w:r>
-        <w:rPr>
-          <w:rFonts w:cstheme="minorHAnsi"/>
-          <w:color w:val="FF0000"/>
-        </w:rPr>
-        <w:t xml:space="preserve">to </w:t>
+        <w:t xml:space="preserve"> to </w:t>
       </w:r>
       <w:r>
         <w:rPr>
@@ -595,31 +499,19 @@
           <w:shd w:val="clear" w:color="auto" w:fill="FFFFFF"/>
         </w:rPr>
       </w:pPr>
-    </w:p>
-    <w:p>
-      <w:pPr>
-        <w:spacing w:line="240" w:lineRule="auto"/>
+      <w:r>
         <w:rPr>
           <w:rFonts w:cstheme="minorHAnsi"/>
           <w:b/>
           <w:color w:val="333333"/>
           <w:shd w:val="clear" w:color="auto" w:fill="FFFFFF"/>
         </w:rPr>
-      </w:pPr>
-      <w:r>
-        <w:rPr>
-          <w:rFonts w:cstheme="minorHAnsi"/>
-          <w:b/>
-          <w:color w:val="333333"/>
-          <w:shd w:val="clear" w:color="auto" w:fill="FFFFFF"/>
-        </w:rPr>
         <w:t>Filler</w:t>
       </w:r>
       <w:r>
         <w:rPr>
           <w:rFonts w:cstheme="minorHAnsi"/>
-          <w:b/>
-          <w:color w:val="333333"/>
+          <w:color w:val="404040"/>
           <w:shd w:val="clear" w:color="auto" w:fill="FFFFFF"/>
         </w:rPr>
         <w:br/>
@@ -627,184 +519,108 @@
       <w:r>
         <w:rPr>
           <w:rFonts w:cstheme="minorHAnsi"/>
-          <w:color w:val="4472C4" w:themeColor="accent1"/>
-        </w:rPr>
-        <w:t>The sultan first called for the penal code in the late 1990s and it appears to enjoy broad support in the former British protectorate of about 400,000 people. It is unclear whether death by stoning will be implemented, as high burden of proof is needed to hand down the punishment and Brunei has not executed anyone for decades.</w:t>
-      </w:r>
-      <w:r>
-        <w:rPr>
-          <w:rFonts w:cstheme="minorHAnsi"/>
-          <w:color w:val="4472C4" w:themeColor="accent1"/>
-        </w:rPr>
-        <w:br/>
-      </w:r>
-      <w:r>
-        <w:rPr>
-          <w:rFonts w:cstheme="minorHAnsi"/>
-          <w:color w:val="4472C4" w:themeColor="accent1"/>
-        </w:rPr>
-        <w:br/>
-      </w:r>
-      <w:r>
-        <w:rPr>
-          <w:rFonts w:cstheme="minorHAnsi"/>
-          <w:color w:val="404040"/>
-          <w:shd w:val="clear" w:color="auto" w:fill="FFFFFF"/>
-        </w:rPr>
-        <w:t>The law mostly applies to Muslims, including children who have reached puberty, though some aspects will apply to non-Muslims.</w:t>
-      </w:r>
-      <w:r>
-        <w:rPr>
-          <w:rFonts w:cstheme="minorHAnsi"/>
-          <w:color w:val="4472C4" w:themeColor="accent1"/>
+          <w:color w:val="FF0000"/>
+          <w:shd w:val="clear" w:color="auto" w:fill="FFFFFF"/>
+        </w:rPr>
+        <w:t>The law applies</w:t>
+      </w:r>
+      <w:r>
+        <w:rPr>
+          <w:rFonts w:cstheme="minorHAnsi"/>
+          <w:color w:val="FF0000"/>
+          <w:shd w:val="clear" w:color="auto" w:fill="FFFFFF"/>
+        </w:rPr>
+        <w:t xml:space="preserve"> mostly</w:t>
+      </w:r>
+      <w:r>
+        <w:rPr>
+          <w:rFonts w:cstheme="minorHAnsi"/>
+          <w:color w:val="FF0000"/>
+          <w:shd w:val="clear" w:color="auto" w:fill="FFFFFF"/>
+        </w:rPr>
+        <w:t xml:space="preserve"> to Muslims, including children who have reached puberty. However, several aspects will apply to non-Muslims as well.</w:t>
+      </w:r>
+      <w:r>
+        <w:rPr>
+          <w:rFonts w:cstheme="minorHAnsi"/>
+          <w:color w:val="FF0000"/>
         </w:rPr>
         <w:t xml:space="preserve"> </w:t>
       </w:r>
       <w:r>
         <w:rPr>
           <w:rFonts w:cstheme="minorHAnsi"/>
-          <w:color w:val="404040"/>
-          <w:shd w:val="clear" w:color="auto" w:fill="FFFFFF"/>
-        </w:rPr>
-        <w:t>Muslims make up about two-thirds of the country's population of 420,000. Brunei has retained the death penalty but has not carried out an execution since 1957.</w:t>
-      </w:r>
-      <w:r>
-        <w:rPr>
-          <w:rFonts w:cstheme="minorHAnsi"/>
-          <w:color w:val="404040"/>
-          <w:shd w:val="clear" w:color="auto" w:fill="FFFFFF"/>
-        </w:rPr>
-        <w:br/>
-      </w:r>
-      <w:r>
-        <w:rPr>
-          <w:rFonts w:cstheme="minorHAnsi"/>
-          <w:color w:val="404040"/>
-          <w:shd w:val="clear" w:color="auto" w:fill="FFFFFF"/>
-        </w:rPr>
-        <w:br/>
-      </w:r>
-      <w:r>
-        <w:rPr>
-          <w:rFonts w:cstheme="minorHAnsi"/>
-          <w:color w:val="404040"/>
-          <w:shd w:val="clear" w:color="auto" w:fill="FFFFFF"/>
-        </w:rPr>
-        <w:t>The law applies to Muslims, including child</w:t>
+          <w:color w:val="FF0000"/>
+          <w:shd w:val="clear" w:color="auto" w:fill="FFFFFF"/>
+        </w:rPr>
+        <w:t xml:space="preserve">Although </w:t>
+      </w:r>
+      <w:r>
+        <w:rPr>
+          <w:rFonts w:cstheme="minorHAnsi"/>
+          <w:color w:val="FF0000"/>
+          <w:shd w:val="clear" w:color="auto" w:fill="FFFFFF"/>
+        </w:rPr>
+        <w:t>it has been many years since anyone had been given the death punishment</w:t>
+      </w:r>
+      <w:r>
+        <w:rPr>
+          <w:rFonts w:cstheme="minorHAnsi"/>
+          <w:color w:val="FF0000"/>
+          <w:shd w:val="clear" w:color="auto" w:fill="FFFFFF"/>
+        </w:rPr>
+        <w:t xml:space="preserve">, </w:t>
+      </w:r>
+      <w:r>
+        <w:rPr>
+          <w:rFonts w:cstheme="minorHAnsi"/>
+          <w:color w:val="FF0000"/>
+          <w:shd w:val="clear" w:color="auto" w:fill="FFFFFF"/>
+        </w:rPr>
+        <w:t xml:space="preserve">given its complex procedures, </w:t>
+      </w:r>
+      <w:r>
+        <w:rPr>
+          <w:rFonts w:cstheme="minorHAnsi"/>
+          <w:color w:val="FF0000"/>
+          <w:shd w:val="clear" w:color="auto" w:fill="FFFFFF"/>
+        </w:rPr>
+        <w:t>we</w:t>
+      </w:r>
+      <w:r>
+        <w:rPr>
+          <w:rFonts w:cstheme="minorHAnsi"/>
+          <w:color w:val="FF0000"/>
+          <w:shd w:val="clear" w:color="auto" w:fill="FFFFFF"/>
+        </w:rPr>
+        <w:t xml:space="preserve"> still cannot ignore the fact that it </w:t>
+      </w:r>
+      <w:r>
+        <w:rPr>
+          <w:rFonts w:cstheme="minorHAnsi"/>
+          <w:color w:val="FF0000"/>
+          <w:shd w:val="clear" w:color="auto" w:fill="FFFFFF"/>
+        </w:rPr>
+        <w:t xml:space="preserve">has been </w:t>
+      </w:r>
+      <w:r>
+        <w:rPr>
+          <w:rFonts w:cstheme="minorHAnsi"/>
+          <w:color w:val="FF0000"/>
+          <w:shd w:val="clear" w:color="auto" w:fill="FFFFFF"/>
+        </w:rPr>
+        <w:t>executed</w:t>
+      </w:r>
+      <w:r>
+        <w:rPr>
+          <w:rFonts w:cstheme="minorHAnsi"/>
+          <w:color w:val="FF0000"/>
+          <w:shd w:val="clear" w:color="auto" w:fill="FFFFFF"/>
+        </w:rPr>
+        <w:t xml:space="preserve"> before.</w:t>
       </w:r>
       <w:bookmarkStart w:id="0" w:name="_GoBack"/>
       <w:bookmarkEnd w:id="0"/>
-      <w:r>
-        <w:rPr>
-          <w:rFonts w:cstheme="minorHAnsi"/>
-          <w:color w:val="404040"/>
-          <w:shd w:val="clear" w:color="auto" w:fill="FFFFFF"/>
-        </w:rPr>
-        <w:t>ren who have reached pubert</w:t>
-      </w:r>
-      <w:r>
-        <w:rPr>
-          <w:rFonts w:cstheme="minorHAnsi"/>
-          <w:color w:val="404040"/>
-          <w:shd w:val="clear" w:color="auto" w:fill="FFFFFF"/>
-        </w:rPr>
-        <w:t xml:space="preserve">y. However, several </w:t>
-      </w:r>
-      <w:r>
-        <w:rPr>
-          <w:rFonts w:cstheme="minorHAnsi"/>
-          <w:color w:val="404040"/>
-          <w:shd w:val="clear" w:color="auto" w:fill="FFFFFF"/>
-        </w:rPr>
-        <w:t>aspects will apply to non-Muslims</w:t>
-      </w:r>
-      <w:r>
-        <w:rPr>
-          <w:rFonts w:cstheme="minorHAnsi"/>
-          <w:color w:val="404040"/>
-          <w:shd w:val="clear" w:color="auto" w:fill="FFFFFF"/>
-        </w:rPr>
-        <w:t xml:space="preserve"> as well</w:t>
-      </w:r>
-      <w:r>
-        <w:rPr>
-          <w:rFonts w:cstheme="minorHAnsi"/>
-          <w:color w:val="404040"/>
-          <w:shd w:val="clear" w:color="auto" w:fill="FFFFFF"/>
-        </w:rPr>
-        <w:t>.</w:t>
-      </w:r>
-      <w:r>
-        <w:rPr>
-          <w:rFonts w:cstheme="minorHAnsi"/>
-          <w:color w:val="4472C4" w:themeColor="accent1"/>
-        </w:rPr>
-        <w:t xml:space="preserve"> </w:t>
-      </w:r>
-      <w:r>
-        <w:rPr>
-          <w:rFonts w:cstheme="minorHAnsi"/>
-          <w:color w:val="404040"/>
-          <w:shd w:val="clear" w:color="auto" w:fill="FFFFFF"/>
-        </w:rPr>
-        <w:t xml:space="preserve">Muslims make up about two-thirds of the country's population of </w:t>
-      </w:r>
-      <w:r>
-        <w:rPr>
-          <w:rFonts w:cstheme="minorHAnsi"/>
-          <w:color w:val="404040"/>
-          <w:shd w:val="clear" w:color="auto" w:fill="FFFFFF"/>
-        </w:rPr>
-        <w:t>74 million</w:t>
-      </w:r>
-      <w:r>
-        <w:rPr>
-          <w:rFonts w:cstheme="minorHAnsi"/>
-          <w:color w:val="404040"/>
-          <w:shd w:val="clear" w:color="auto" w:fill="FFFFFF"/>
-        </w:rPr>
-        <w:t>. Brunei has retained the death penalty but has not carried out an execution since 1957.</w:t>
-      </w:r>
-    </w:p>
-    <w:p>
-      <w:pPr>
-        <w:spacing w:line="240" w:lineRule="auto"/>
-        <w:rPr>
-          <w:rFonts w:cstheme="minorHAnsi"/>
-          <w:color w:val="333333"/>
-          <w:shd w:val="clear" w:color="auto" w:fill="FFFFFF"/>
-        </w:rPr>
-      </w:pPr>
-    </w:p>
-    <w:p>
-      <w:pPr>
-        <w:spacing w:line="240" w:lineRule="auto"/>
-        <w:rPr>
-          <w:rFonts w:cstheme="minorHAnsi"/>
-          <w:color w:val="333333"/>
-          <w:shd w:val="clear" w:color="auto" w:fill="FFFFFF"/>
-        </w:rPr>
-      </w:pPr>
-    </w:p>
-    <w:p>
-      <w:pPr>
-        <w:spacing w:line="240" w:lineRule="auto"/>
-        <w:rPr>
-          <w:rFonts w:cstheme="minorHAnsi"/>
-          <w:b/>
-          <w:color w:val="333333"/>
-          <w:shd w:val="clear" w:color="auto" w:fill="FFFFFF"/>
-        </w:rPr>
-      </w:pPr>
-    </w:p>
-    <w:p>
-      <w:pPr>
-        <w:spacing w:line="240" w:lineRule="auto"/>
-        <w:rPr>
-          <w:rFonts w:cstheme="minorHAnsi"/>
-          <w:b/>
-        </w:rPr>
-      </w:pPr>
     </w:p>
     <w:sectPr>
       <w:pgSz w:w="12240" w:h="15840"/>

</xml_diff>